<commit_message>
Add more links on the materials in task 4
</commit_message>
<xml_diff>
--- a/src/task/task_4/task_4.docx
+++ b/src/task/task_4/task_4.docx
@@ -935,9 +935,6 @@
     </w:p>
     <w:p>
       <w:r>
-        <w:rPr>
-          <w:lang w:val="en-US"/>
-        </w:rPr>
         <w:tab/>
       </w:r>
       <w:r>
@@ -1088,10 +1085,7 @@
       </w:pPr>
       <w:r>
         <w:lastRenderedPageBreak/>
-        <w:t xml:space="preserve">Все задания далее будут </w:t>
-      </w:r>
-      <w:r>
-        <w:t xml:space="preserve">выполняться над текстом из </w:t>
+        <w:t xml:space="preserve">Все задания далее будут выполняться над текстом из </w:t>
       </w:r>
       <w:hyperlink r:id="rId10" w:history="1">
         <w:r>
@@ -1189,12 +1183,7 @@
         </w:numPr>
       </w:pPr>
       <w:r>
-        <w:t>Найдит</w:t>
-      </w:r>
-      <w:bookmarkStart w:id="0" w:name="_GoBack"/>
-      <w:bookmarkEnd w:id="0"/>
-      <w:r>
-        <w:t xml:space="preserve">е все предложения в тексте, где встречается акроним </w:t>
+        <w:t xml:space="preserve">Найдите все предложения в тексте, где встречается акроним </w:t>
       </w:r>
       <w:r>
         <w:rPr>
@@ -1325,9 +1314,6 @@
     <w:p>
       <w:pPr>
         <w:pStyle w:val="a3"/>
-        <w:rPr>
-          <w:lang w:val="en-US"/>
-        </w:rPr>
       </w:pPr>
     </w:p>
     <w:p>
@@ -1348,6 +1334,104 @@
         <w:t xml:space="preserve"> символов, замените пустой линией _______.</w:t>
       </w:r>
     </w:p>
+    <w:p>
+      <w:pPr>
+        <w:pStyle w:val="a3"/>
+      </w:pPr>
+    </w:p>
+    <w:p>
+      <w:r>
+        <w:t xml:space="preserve">Ещё можно почитать </w:t>
+      </w:r>
+      <w:r>
+        <w:rPr>
+          <w:lang w:val="en-US"/>
+        </w:rPr>
+        <w:t>learn</w:t>
+      </w:r>
+      <w:r>
+        <w:t>.</w:t>
+      </w:r>
+      <w:r>
+        <w:rPr>
+          <w:lang w:val="en-US"/>
+        </w:rPr>
+        <w:t>javascript</w:t>
+      </w:r>
+      <w:r>
+        <w:t xml:space="preserve">. </w:t>
+      </w:r>
+      <w:r>
+        <w:t>На нём есть целый раздел по регуляркам:</w:t>
+      </w:r>
+    </w:p>
+    <w:p>
+      <w:hyperlink r:id="rId11" w:history="1">
+        <w:r>
+          <w:rPr>
+            <w:rStyle w:val="aa"/>
+          </w:rPr>
+          <w:t>https://learn.javascript.ru/regular-expressions-javascript</w:t>
+        </w:r>
+      </w:hyperlink>
+    </w:p>
+    <w:p/>
+    <w:p>
+      <w:r>
+        <w:t>Последняя статья там обязательна к прочтению!</w:t>
+      </w:r>
+    </w:p>
+    <w:p>
+      <w:hyperlink r:id="rId12" w:history="1">
+        <w:r>
+          <w:rPr>
+            <w:rStyle w:val="aa"/>
+          </w:rPr>
+          <w:t>https://learn.javascript.ru/regexp-infinite-backtracking-problem</w:t>
+        </w:r>
+      </w:hyperlink>
+    </w:p>
+    <w:p/>
+    <w:p>
+      <w:r>
+        <w:t>Если хочется посмотреть на примеры, немного можно найти тут:</w:t>
+      </w:r>
+    </w:p>
+    <w:p>
+      <w:hyperlink r:id="rId13" w:history="1">
+        <w:r>
+          <w:rPr>
+            <w:rStyle w:val="aa"/>
+          </w:rPr>
+          <w:t>https://www.w3resource.com/javascript-exercises/javascript-regexp-exercises.php</w:t>
+        </w:r>
+      </w:hyperlink>
+    </w:p>
+    <w:p/>
+    <w:p>
+      <w:r>
+        <w:t>Если кому-то понравились регулярные выражения (что?), есть целый сайт с кроссвордам</w:t>
+      </w:r>
+      <w:bookmarkStart w:id="0" w:name="_GoBack"/>
+      <w:bookmarkEnd w:id="0"/>
+      <w:r>
+        <w:t>и на регулярных выражениях</w:t>
+      </w:r>
+      <w:r>
+        <w:t>:</w:t>
+      </w:r>
+    </w:p>
+    <w:p>
+      <w:hyperlink r:id="rId14" w:history="1">
+        <w:r>
+          <w:rPr>
+            <w:rStyle w:val="aa"/>
+          </w:rPr>
+          <w:t>https://regexcrossword.com/</w:t>
+        </w:r>
+      </w:hyperlink>
+    </w:p>
+    <w:p/>
     <w:sectPr>
       <w:pgSz w:w="11906" w:h="16838"/>
       <w:pgMar w:top="1134" w:right="850" w:bottom="1134" w:left="1701" w:header="708" w:footer="708" w:gutter="0"/>
@@ -3151,7 +3235,7 @@
 </file>
 
 <file path=customXml/itemProps1.xml><?xml version="1.0" encoding="utf-8"?>
-<ds:datastoreItem xmlns:ds="http://schemas.openxmlformats.org/officeDocument/2006/customXml" ds:itemID="{B4F683E4-708F-4A0B-9F1E-434DF70060DF}">
+<ds:datastoreItem xmlns:ds="http://schemas.openxmlformats.org/officeDocument/2006/customXml" ds:itemID="{72D48062-D66C-4617-BBB7-9E57326777C0}">
   <ds:schemaRefs>
     <ds:schemaRef ds:uri="http://schemas.openxmlformats.org/officeDocument/2006/bibliography"/>
   </ds:schemaRefs>

</xml_diff>